<commit_message>
opd 6th lab done
</commit_message>
<xml_diff>
--- a/OPD/lab_6/report.docx
+++ b/OPD/lab_6/report.docx
@@ -313,7 +313,6 @@
           <w:bCs/>
           <w:sz w:val="32"/>
           <w:szCs w:val="32"/>
-          <w:lang w:val="en-US"/>
         </w:rPr>
       </w:pPr>
       <w:r>
@@ -339,7 +338,6 @@
           <w:bCs/>
           <w:sz w:val="32"/>
           <w:szCs w:val="32"/>
-          <w:lang w:val="en-US"/>
         </w:rPr>
         <w:t>2234</w:t>
       </w:r>
@@ -577,6 +575,7 @@
           <w:docPartUnique/>
         </w:docPartObj>
       </w:sdtPr>
+      <w:sdtEndPr/>
       <w:sdtContent>
         <w:p>
           <w:pPr>
@@ -671,7 +670,6 @@
             </w:r>
             <w:r>
               <w:rPr>
-                <w:rFonts w:hint="eastAsia"/>
                 <w:noProof/>
                 <w:webHidden/>
               </w:rPr>
@@ -773,7 +771,6 @@
             </w:r>
             <w:r>
               <w:rPr>
-                <w:rFonts w:hint="eastAsia"/>
                 <w:noProof/>
                 <w:webHidden/>
               </w:rPr>
@@ -849,7 +846,6 @@
             </w:r>
             <w:r>
               <w:rPr>
-                <w:rFonts w:hint="eastAsia"/>
                 <w:noProof/>
                 <w:webHidden/>
               </w:rPr>
@@ -925,7 +921,6 @@
             </w:r>
             <w:r>
               <w:rPr>
-                <w:rFonts w:hint="eastAsia"/>
                 <w:noProof/>
                 <w:webHidden/>
               </w:rPr>
@@ -1001,7 +996,6 @@
             </w:r>
             <w:r>
               <w:rPr>
-                <w:rFonts w:hint="eastAsia"/>
                 <w:noProof/>
                 <w:webHidden/>
               </w:rPr>
@@ -1186,12 +1180,48 @@
         </w:rPr>
       </w:pPr>
     </w:p>
-    <w:p/>
-    <w:p/>
-    <w:p/>
-    <w:p/>
-    <w:p/>
-    <w:p/>
+    <w:p>
+      <w:pPr>
+        <w:rPr>
+          <w:rFonts w:hint="eastAsia"/>
+        </w:rPr>
+      </w:pPr>
+    </w:p>
+    <w:p>
+      <w:pPr>
+        <w:rPr>
+          <w:rFonts w:hint="eastAsia"/>
+        </w:rPr>
+      </w:pPr>
+    </w:p>
+    <w:p>
+      <w:pPr>
+        <w:rPr>
+          <w:rFonts w:hint="eastAsia"/>
+        </w:rPr>
+      </w:pPr>
+    </w:p>
+    <w:p>
+      <w:pPr>
+        <w:rPr>
+          <w:rFonts w:hint="eastAsia"/>
+        </w:rPr>
+      </w:pPr>
+    </w:p>
+    <w:p>
+      <w:pPr>
+        <w:rPr>
+          <w:rFonts w:hint="eastAsia"/>
+        </w:rPr>
+      </w:pPr>
+    </w:p>
+    <w:p>
+      <w:pPr>
+        <w:rPr>
+          <w:rFonts w:hint="eastAsia"/>
+        </w:rPr>
+      </w:pPr>
+    </w:p>
     <w:p>
       <w:pPr>
         <w:rPr>
@@ -1407,7 +1437,7 @@
         <w:rPr>
           <w:rFonts w:ascii="Arial" w:eastAsia="Times New Roman" w:hAnsi="Arial" w:cs="Arial"/>
           <w:kern w:val="0"/>
-          <w:lang w:val="en-US" w:eastAsia="en-GB" w:bidi="ar-SA"/>
+          <w:lang w:eastAsia="en-GB" w:bidi="ar-SA"/>
         </w:rPr>
         <w:tab/>
       </w:r>
@@ -1420,35 +1450,6 @@
         </w:rPr>
       </w:pPr>
     </w:p>
-    <w:p/>
-    <w:p/>
-    <w:p/>
-    <w:p/>
-    <w:p/>
-    <w:p/>
-    <w:p/>
-    <w:p/>
-    <w:p/>
-    <w:p/>
-    <w:p/>
-    <w:p/>
-    <w:p/>
-    <w:p/>
-    <w:p/>
-    <w:p/>
-    <w:p/>
-    <w:p/>
-    <w:p/>
-    <w:p/>
-    <w:p/>
-    <w:p/>
-    <w:p/>
-    <w:p/>
-    <w:p/>
-    <w:p/>
-    <w:p/>
-    <w:p/>
-    <w:p/>
     <w:p>
       <w:pPr>
         <w:rPr>
@@ -1458,10 +1459,212 @@
     </w:p>
     <w:p>
       <w:pPr>
+        <w:rPr>
+          <w:rFonts w:hint="eastAsia"/>
+        </w:rPr>
+      </w:pPr>
+    </w:p>
+    <w:p>
+      <w:pPr>
+        <w:rPr>
+          <w:rFonts w:hint="eastAsia"/>
+        </w:rPr>
+      </w:pPr>
+    </w:p>
+    <w:p>
+      <w:pPr>
+        <w:rPr>
+          <w:rFonts w:hint="eastAsia"/>
+        </w:rPr>
+      </w:pPr>
+    </w:p>
+    <w:p>
+      <w:pPr>
+        <w:rPr>
+          <w:rFonts w:hint="eastAsia"/>
+        </w:rPr>
+      </w:pPr>
+    </w:p>
+    <w:p>
+      <w:pPr>
+        <w:rPr>
+          <w:rFonts w:hint="eastAsia"/>
+        </w:rPr>
+      </w:pPr>
+    </w:p>
+    <w:p>
+      <w:pPr>
+        <w:rPr>
+          <w:rFonts w:hint="eastAsia"/>
+        </w:rPr>
+      </w:pPr>
+    </w:p>
+    <w:p>
+      <w:pPr>
+        <w:rPr>
+          <w:rFonts w:hint="eastAsia"/>
+        </w:rPr>
+      </w:pPr>
+    </w:p>
+    <w:p>
+      <w:pPr>
+        <w:rPr>
+          <w:rFonts w:hint="eastAsia"/>
+        </w:rPr>
+      </w:pPr>
+    </w:p>
+    <w:p>
+      <w:pPr>
+        <w:rPr>
+          <w:rFonts w:hint="eastAsia"/>
+        </w:rPr>
+      </w:pPr>
+    </w:p>
+    <w:p>
+      <w:pPr>
+        <w:rPr>
+          <w:rFonts w:hint="eastAsia"/>
+        </w:rPr>
+      </w:pPr>
+    </w:p>
+    <w:p>
+      <w:pPr>
+        <w:rPr>
+          <w:rFonts w:hint="eastAsia"/>
+        </w:rPr>
+      </w:pPr>
+    </w:p>
+    <w:p>
+      <w:pPr>
+        <w:rPr>
+          <w:rFonts w:hint="eastAsia"/>
+        </w:rPr>
+      </w:pPr>
+    </w:p>
+    <w:p>
+      <w:pPr>
+        <w:rPr>
+          <w:rFonts w:hint="eastAsia"/>
+        </w:rPr>
+      </w:pPr>
+    </w:p>
+    <w:p>
+      <w:pPr>
+        <w:rPr>
+          <w:rFonts w:hint="eastAsia"/>
+        </w:rPr>
+      </w:pPr>
+    </w:p>
+    <w:p>
+      <w:pPr>
+        <w:rPr>
+          <w:rFonts w:hint="eastAsia"/>
+        </w:rPr>
+      </w:pPr>
+    </w:p>
+    <w:p>
+      <w:pPr>
+        <w:rPr>
+          <w:rFonts w:hint="eastAsia"/>
+        </w:rPr>
+      </w:pPr>
+    </w:p>
+    <w:p>
+      <w:pPr>
+        <w:rPr>
+          <w:rFonts w:hint="eastAsia"/>
+        </w:rPr>
+      </w:pPr>
+    </w:p>
+    <w:p>
+      <w:pPr>
+        <w:rPr>
+          <w:rFonts w:hint="eastAsia"/>
+        </w:rPr>
+      </w:pPr>
+    </w:p>
+    <w:p>
+      <w:pPr>
+        <w:rPr>
+          <w:rFonts w:hint="eastAsia"/>
+        </w:rPr>
+      </w:pPr>
+    </w:p>
+    <w:p>
+      <w:pPr>
+        <w:rPr>
+          <w:rFonts w:hint="eastAsia"/>
+        </w:rPr>
+      </w:pPr>
+    </w:p>
+    <w:p>
+      <w:pPr>
+        <w:rPr>
+          <w:rFonts w:hint="eastAsia"/>
+        </w:rPr>
+      </w:pPr>
+    </w:p>
+    <w:p>
+      <w:pPr>
+        <w:rPr>
+          <w:rFonts w:hint="eastAsia"/>
+        </w:rPr>
+      </w:pPr>
+    </w:p>
+    <w:p>
+      <w:pPr>
+        <w:rPr>
+          <w:rFonts w:hint="eastAsia"/>
+        </w:rPr>
+      </w:pPr>
+    </w:p>
+    <w:p>
+      <w:pPr>
+        <w:rPr>
+          <w:rFonts w:hint="eastAsia"/>
+        </w:rPr>
+      </w:pPr>
+    </w:p>
+    <w:p>
+      <w:pPr>
+        <w:rPr>
+          <w:rFonts w:hint="eastAsia"/>
+        </w:rPr>
+      </w:pPr>
+    </w:p>
+    <w:p>
+      <w:pPr>
+        <w:rPr>
+          <w:rFonts w:hint="eastAsia"/>
+        </w:rPr>
+      </w:pPr>
+    </w:p>
+    <w:p>
+      <w:pPr>
+        <w:rPr>
+          <w:rFonts w:hint="eastAsia"/>
+        </w:rPr>
+      </w:pPr>
+    </w:p>
+    <w:p>
+      <w:pPr>
+        <w:rPr>
+          <w:rFonts w:hint="eastAsia"/>
+        </w:rPr>
+      </w:pPr>
+    </w:p>
+    <w:p>
+      <w:pPr>
+        <w:rPr>
+          <w:rFonts w:hint="eastAsia"/>
+        </w:rPr>
+      </w:pPr>
+    </w:p>
+    <w:p>
+      <w:pPr>
         <w:pStyle w:val="Heading1"/>
         <w:rPr>
           <w:rFonts w:ascii="Arial" w:hAnsi="Arial" w:cs="Arial"/>
-          <w:lang w:val="en-US"/>
         </w:rPr>
       </w:pPr>
       <w:bookmarkStart w:id="3" w:name="_Toc166085923"/>
@@ -1475,7 +1678,6 @@
       <w:r>
         <w:rPr>
           <w:rFonts w:ascii="Arial" w:hAnsi="Arial" w:cs="Arial"/>
-          <w:lang w:val="en-US"/>
         </w:rPr>
         <w:t xml:space="preserve"> </w:t>
       </w:r>
@@ -1488,7 +1690,6 @@
       <w:r>
         <w:rPr>
           <w:rFonts w:ascii="Arial" w:hAnsi="Arial" w:cs="Arial"/>
-          <w:lang w:val="en-US"/>
         </w:rPr>
         <w:t>:</w:t>
       </w:r>
@@ -1499,7 +1700,6 @@
         <w:pStyle w:val="Heading2"/>
         <w:rPr>
           <w:rFonts w:ascii="Arial" w:hAnsi="Arial" w:cs="Arial"/>
-          <w:lang w:val="en-US"/>
         </w:rPr>
       </w:pPr>
       <w:bookmarkStart w:id="4" w:name="_Toc166085924"/>
@@ -1515,7 +1715,6 @@
       <w:pPr>
         <w:rPr>
           <w:rFonts w:ascii="Arial" w:hAnsi="Arial" w:cs="Arial"/>
-          <w:lang w:val="en-US"/>
         </w:rPr>
       </w:pPr>
       <w:bookmarkStart w:id="5" w:name="_Toc87370218"/>
@@ -1524,22 +1723,45 @@
       <w:pPr>
         <w:rPr>
           <w:rFonts w:ascii="0xProto Nerd Font Mono" w:hAnsi="0xProto Nerd Font Mono" w:cs="Arial"/>
-          <w:lang w:val="en-US"/>
-        </w:rPr>
-      </w:pPr>
-      <w:r>
-        <w:rPr>
-          <w:rFonts w:ascii="0xProto Nerd Font Mono" w:hAnsi="0xProto Nerd Font Mono" w:cs="Arial"/>
-          <w:lang w:val="en-US"/>
-        </w:rPr>
-        <w:t xml:space="preserve">            org 0x0;</w:t>
-      </w:r>
-    </w:p>
-    <w:p>
-      <w:pPr>
-        <w:rPr>
-          <w:rFonts w:ascii="0xProto Nerd Font Mono" w:hAnsi="0xProto Nerd Font Mono" w:cs="Arial"/>
-          <w:lang w:val="en-US"/>
+        </w:rPr>
+      </w:pPr>
+      <w:r>
+        <w:rPr>
+          <w:rFonts w:ascii="0xProto Nerd Font Mono" w:hAnsi="0xProto Nerd Font Mono" w:cs="Arial"/>
+        </w:rPr>
+        <w:t xml:space="preserve">            </w:t>
+      </w:r>
+      <w:r>
+        <w:rPr>
+          <w:rFonts w:ascii="0xProto Nerd Font Mono" w:hAnsi="0xProto Nerd Font Mono" w:cs="Arial"/>
+          <w:lang w:val="en-US"/>
+        </w:rPr>
+        <w:t>org</w:t>
+      </w:r>
+      <w:r>
+        <w:rPr>
+          <w:rFonts w:ascii="0xProto Nerd Font Mono" w:hAnsi="0xProto Nerd Font Mono" w:cs="Arial"/>
+        </w:rPr>
+        <w:t xml:space="preserve"> 0</w:t>
+      </w:r>
+      <w:r>
+        <w:rPr>
+          <w:rFonts w:ascii="0xProto Nerd Font Mono" w:hAnsi="0xProto Nerd Font Mono" w:cs="Arial"/>
+          <w:lang w:val="en-US"/>
+        </w:rPr>
+        <w:t>x</w:t>
+      </w:r>
+      <w:r>
+        <w:rPr>
+          <w:rFonts w:ascii="0xProto Nerd Font Mono" w:hAnsi="0xProto Nerd Font Mono" w:cs="Arial"/>
+        </w:rPr>
+        <w:t>0;</w:t>
+      </w:r>
+    </w:p>
+    <w:p>
+      <w:pPr>
+        <w:rPr>
+          <w:rFonts w:ascii="0xProto Nerd Font Mono" w:hAnsi="0xProto Nerd Font Mono" w:cs="Arial"/>
         </w:rPr>
       </w:pPr>
     </w:p>
@@ -2627,186 +2849,171 @@
           <w:rFonts w:ascii="0xProto Nerd Font Mono" w:hAnsi="0xProto Nerd Font Mono" w:cs="Arial"/>
           <w:lang w:val="en-US"/>
         </w:rPr>
+        <w:t xml:space="preserve"> ld_min;</w:t>
+      </w:r>
+    </w:p>
+    <w:p>
+      <w:pPr>
+        <w:rPr>
+          <w:rFonts w:ascii="0xProto Nerd Font Mono" w:hAnsi="0xProto Nerd Font Mono" w:cs="Arial"/>
+          <w:lang w:val="en-US"/>
+        </w:rPr>
+      </w:pPr>
+    </w:p>
+    <w:p>
+      <w:pPr>
+        <w:rPr>
+          <w:rFonts w:ascii="0xProto Nerd Font Mono" w:hAnsi="0xProto Nerd Font Mono" w:cs="Arial"/>
+          <w:lang w:val="en-US"/>
+        </w:rPr>
+      </w:pPr>
+      <w:r>
+        <w:rPr>
+          <w:rFonts w:ascii="0xProto Nerd Font Mono" w:hAnsi="0xProto Nerd Font Mono" w:cs="Arial"/>
+          <w:lang w:val="en-US"/>
+        </w:rPr>
+        <w:t xml:space="preserve">            </w:t>
+      </w:r>
+      <w:proofErr w:type="spellStart"/>
+      <w:r>
+        <w:rPr>
+          <w:rFonts w:ascii="0xProto Nerd Font Mono" w:hAnsi="0xProto Nerd Font Mono" w:cs="Arial"/>
+          <w:lang w:val="en-US"/>
+        </w:rPr>
+        <w:t>cmp</w:t>
+      </w:r>
+      <w:proofErr w:type="spellEnd"/>
+      <w:r>
+        <w:rPr>
+          <w:rFonts w:ascii="0xProto Nerd Font Mono" w:hAnsi="0xProto Nerd Font Mono" w:cs="Arial"/>
+          <w:lang w:val="en-US"/>
+        </w:rPr>
+        <w:t xml:space="preserve"> max;</w:t>
+      </w:r>
+    </w:p>
+    <w:p>
+      <w:pPr>
+        <w:rPr>
+          <w:rFonts w:ascii="0xProto Nerd Font Mono" w:hAnsi="0xProto Nerd Font Mono" w:cs="Arial"/>
+          <w:lang w:val="en-US"/>
+        </w:rPr>
+      </w:pPr>
+      <w:r>
+        <w:rPr>
+          <w:rFonts w:ascii="0xProto Nerd Font Mono" w:hAnsi="0xProto Nerd Font Mono" w:cs="Arial"/>
+          <w:lang w:val="en-US"/>
+        </w:rPr>
+        <w:t xml:space="preserve">            </w:t>
+      </w:r>
+      <w:proofErr w:type="spellStart"/>
+      <w:r>
+        <w:rPr>
+          <w:rFonts w:ascii="0xProto Nerd Font Mono" w:hAnsi="0xProto Nerd Font Mono" w:cs="Arial"/>
+          <w:lang w:val="en-US"/>
+        </w:rPr>
+        <w:t>bmi</w:t>
+      </w:r>
+      <w:proofErr w:type="spellEnd"/>
+      <w:r>
+        <w:rPr>
+          <w:rFonts w:ascii="0xProto Nerd Font Mono" w:hAnsi="0xProto Nerd Font Mono" w:cs="Arial"/>
+          <w:lang w:val="en-US"/>
+        </w:rPr>
+        <w:t xml:space="preserve"> return;</w:t>
+      </w:r>
+    </w:p>
+    <w:p>
+      <w:pPr>
+        <w:rPr>
+          <w:rFonts w:ascii="0xProto Nerd Font Mono" w:hAnsi="0xProto Nerd Font Mono" w:cs="Arial"/>
+          <w:lang w:val="en-US"/>
+        </w:rPr>
+      </w:pPr>
+    </w:p>
+    <w:p>
+      <w:pPr>
+        <w:rPr>
+          <w:rFonts w:ascii="0xProto Nerd Font Mono" w:hAnsi="0xProto Nerd Font Mono" w:cs="Arial"/>
+          <w:lang w:val="en-US"/>
+        </w:rPr>
+      </w:pPr>
+      <w:proofErr w:type="spellStart"/>
+      <w:r>
+        <w:rPr>
+          <w:rFonts w:ascii="0xProto Nerd Font Mono" w:hAnsi="0xProto Nerd Font Mono" w:cs="Arial"/>
+          <w:lang w:val="en-US"/>
+        </w:rPr>
+        <w:t>ld_min</w:t>
+      </w:r>
+      <w:proofErr w:type="spellEnd"/>
+      <w:r>
+        <w:rPr>
+          <w:rFonts w:ascii="0xProto Nerd Font Mono" w:hAnsi="0xProto Nerd Font Mono" w:cs="Arial"/>
+          <w:lang w:val="en-US"/>
+        </w:rPr>
+        <w:t xml:space="preserve">:     </w:t>
+      </w:r>
+      <w:proofErr w:type="spellStart"/>
+      <w:r>
+        <w:rPr>
+          <w:rFonts w:ascii="0xProto Nerd Font Mono" w:hAnsi="0xProto Nerd Font Mono" w:cs="Arial"/>
+          <w:lang w:val="en-US"/>
+        </w:rPr>
+        <w:t>ld</w:t>
+      </w:r>
+      <w:proofErr w:type="spellEnd"/>
+      <w:r>
+        <w:rPr>
+          <w:rFonts w:ascii="0xProto Nerd Font Mono" w:hAnsi="0xProto Nerd Font Mono" w:cs="Arial"/>
+          <w:lang w:val="en-US"/>
+        </w:rPr>
+        <w:t xml:space="preserve"> min;</w:t>
+      </w:r>
+    </w:p>
+    <w:p>
+      <w:pPr>
+        <w:rPr>
+          <w:rFonts w:ascii="0xProto Nerd Font Mono" w:hAnsi="0xProto Nerd Font Mono" w:cs="Arial"/>
+          <w:lang w:val="en-US"/>
+        </w:rPr>
+      </w:pPr>
+      <w:r>
+        <w:rPr>
+          <w:rFonts w:ascii="0xProto Nerd Font Mono" w:hAnsi="0xProto Nerd Font Mono" w:cs="Arial"/>
+          <w:lang w:val="en-US"/>
+        </w:rPr>
+        <w:t>return:     ret;</w:t>
+      </w:r>
+    </w:p>
+    <w:p>
+      <w:pPr>
+        <w:rPr>
+          <w:rFonts w:ascii="Arial" w:hAnsi="Arial" w:cs="Arial"/>
+          <w:lang w:val="en-US"/>
+        </w:rPr>
+      </w:pPr>
+    </w:p>
+    <w:p>
+      <w:pPr>
+        <w:pStyle w:val="Heading1"/>
+        <w:rPr>
+          <w:rFonts w:ascii="Arial" w:hAnsi="Arial" w:cs="Arial"/>
+          <w:lang w:val="en-US"/>
+        </w:rPr>
+      </w:pPr>
+      <w:bookmarkStart w:id="6" w:name="_Toc166085925"/>
+      <w:r>
+        <w:rPr>
+          <w:rFonts w:ascii="Arial" w:hAnsi="Arial" w:cs="Arial"/>
+        </w:rPr>
+        <w:t>Описание</w:t>
+      </w:r>
+      <w:r>
+        <w:rPr>
+          <w:rFonts w:ascii="Arial" w:hAnsi="Arial" w:cs="Arial"/>
+        </w:rPr>
         <w:t xml:space="preserve"> </w:t>
       </w:r>
-      <w:proofErr w:type="spellStart"/>
-      <w:r>
-        <w:rPr>
-          <w:rFonts w:ascii="0xProto Nerd Font Mono" w:hAnsi="0xProto Nerd Font Mono" w:cs="Arial"/>
-          <w:lang w:val="en-US"/>
-        </w:rPr>
-        <w:t>ld_min</w:t>
-      </w:r>
-      <w:proofErr w:type="spellEnd"/>
-      <w:r>
-        <w:rPr>
-          <w:rFonts w:ascii="0xProto Nerd Font Mono" w:hAnsi="0xProto Nerd Font Mono" w:cs="Arial"/>
-          <w:lang w:val="en-US"/>
-        </w:rPr>
-        <w:t>;</w:t>
-      </w:r>
-    </w:p>
-    <w:p>
-      <w:pPr>
-        <w:rPr>
-          <w:rFonts w:ascii="0xProto Nerd Font Mono" w:hAnsi="0xProto Nerd Font Mono" w:cs="Arial"/>
-          <w:lang w:val="en-US"/>
-        </w:rPr>
-      </w:pPr>
-    </w:p>
-    <w:p>
-      <w:pPr>
-        <w:rPr>
-          <w:rFonts w:ascii="0xProto Nerd Font Mono" w:hAnsi="0xProto Nerd Font Mono" w:cs="Arial"/>
-          <w:lang w:val="en-US"/>
-        </w:rPr>
-      </w:pPr>
-      <w:r>
-        <w:rPr>
-          <w:rFonts w:ascii="0xProto Nerd Font Mono" w:hAnsi="0xProto Nerd Font Mono" w:cs="Arial"/>
-          <w:lang w:val="en-US"/>
-        </w:rPr>
-        <w:t xml:space="preserve">            </w:t>
-      </w:r>
-      <w:proofErr w:type="spellStart"/>
-      <w:r>
-        <w:rPr>
-          <w:rFonts w:ascii="0xProto Nerd Font Mono" w:hAnsi="0xProto Nerd Font Mono" w:cs="Arial"/>
-          <w:lang w:val="en-US"/>
-        </w:rPr>
-        <w:t>cmp</w:t>
-      </w:r>
-      <w:proofErr w:type="spellEnd"/>
-      <w:r>
-        <w:rPr>
-          <w:rFonts w:ascii="0xProto Nerd Font Mono" w:hAnsi="0xProto Nerd Font Mono" w:cs="Arial"/>
-          <w:lang w:val="en-US"/>
-        </w:rPr>
-        <w:t xml:space="preserve"> max;</w:t>
-      </w:r>
-    </w:p>
-    <w:p>
-      <w:pPr>
-        <w:rPr>
-          <w:rFonts w:ascii="0xProto Nerd Font Mono" w:hAnsi="0xProto Nerd Font Mono" w:cs="Arial"/>
-          <w:lang w:val="en-US"/>
-        </w:rPr>
-      </w:pPr>
-      <w:r>
-        <w:rPr>
-          <w:rFonts w:ascii="0xProto Nerd Font Mono" w:hAnsi="0xProto Nerd Font Mono" w:cs="Arial"/>
-          <w:lang w:val="en-US"/>
-        </w:rPr>
-        <w:t xml:space="preserve">            </w:t>
-      </w:r>
-      <w:proofErr w:type="spellStart"/>
-      <w:r>
-        <w:rPr>
-          <w:rFonts w:ascii="0xProto Nerd Font Mono" w:hAnsi="0xProto Nerd Font Mono" w:cs="Arial"/>
-          <w:lang w:val="en-US"/>
-        </w:rPr>
-        <w:t>bmi</w:t>
-      </w:r>
-      <w:proofErr w:type="spellEnd"/>
-      <w:r>
-        <w:rPr>
-          <w:rFonts w:ascii="0xProto Nerd Font Mono" w:hAnsi="0xProto Nerd Font Mono" w:cs="Arial"/>
-          <w:lang w:val="en-US"/>
-        </w:rPr>
-        <w:t xml:space="preserve"> return;</w:t>
-      </w:r>
-    </w:p>
-    <w:p>
-      <w:pPr>
-        <w:rPr>
-          <w:rFonts w:ascii="0xProto Nerd Font Mono" w:hAnsi="0xProto Nerd Font Mono" w:cs="Arial"/>
-          <w:lang w:val="en-US"/>
-        </w:rPr>
-      </w:pPr>
-    </w:p>
-    <w:p>
-      <w:pPr>
-        <w:rPr>
-          <w:rFonts w:ascii="0xProto Nerd Font Mono" w:hAnsi="0xProto Nerd Font Mono" w:cs="Arial"/>
-          <w:lang w:val="en-US"/>
-        </w:rPr>
-      </w:pPr>
-      <w:proofErr w:type="spellStart"/>
-      <w:r>
-        <w:rPr>
-          <w:rFonts w:ascii="0xProto Nerd Font Mono" w:hAnsi="0xProto Nerd Font Mono" w:cs="Arial"/>
-          <w:lang w:val="en-US"/>
-        </w:rPr>
-        <w:t>ld_min</w:t>
-      </w:r>
-      <w:proofErr w:type="spellEnd"/>
-      <w:r>
-        <w:rPr>
-          <w:rFonts w:ascii="0xProto Nerd Font Mono" w:hAnsi="0xProto Nerd Font Mono" w:cs="Arial"/>
-          <w:lang w:val="en-US"/>
-        </w:rPr>
-        <w:t xml:space="preserve">:     </w:t>
-      </w:r>
-      <w:proofErr w:type="spellStart"/>
-      <w:r>
-        <w:rPr>
-          <w:rFonts w:ascii="0xProto Nerd Font Mono" w:hAnsi="0xProto Nerd Font Mono" w:cs="Arial"/>
-          <w:lang w:val="en-US"/>
-        </w:rPr>
-        <w:t>ld</w:t>
-      </w:r>
-      <w:proofErr w:type="spellEnd"/>
-      <w:r>
-        <w:rPr>
-          <w:rFonts w:ascii="0xProto Nerd Font Mono" w:hAnsi="0xProto Nerd Font Mono" w:cs="Arial"/>
-          <w:lang w:val="en-US"/>
-        </w:rPr>
-        <w:t xml:space="preserve"> min;</w:t>
-      </w:r>
-    </w:p>
-    <w:p>
-      <w:pPr>
-        <w:rPr>
-          <w:rFonts w:ascii="0xProto Nerd Font Mono" w:hAnsi="0xProto Nerd Font Mono" w:cs="Arial"/>
-          <w:lang w:val="en-US"/>
-        </w:rPr>
-      </w:pPr>
-      <w:r>
-        <w:rPr>
-          <w:rFonts w:ascii="0xProto Nerd Font Mono" w:hAnsi="0xProto Nerd Font Mono" w:cs="Arial"/>
-          <w:lang w:val="en-US"/>
-        </w:rPr>
-        <w:t>return:     ret;</w:t>
-      </w:r>
-    </w:p>
-    <w:p>
-      <w:pPr>
-        <w:rPr>
-          <w:rFonts w:ascii="Arial" w:hAnsi="Arial" w:cs="Arial"/>
-          <w:lang w:val="en-US"/>
-        </w:rPr>
-      </w:pPr>
-    </w:p>
-    <w:p>
-      <w:pPr>
-        <w:pStyle w:val="Heading1"/>
-        <w:rPr>
-          <w:rFonts w:ascii="Arial" w:hAnsi="Arial" w:cs="Arial"/>
-        </w:rPr>
-      </w:pPr>
-      <w:bookmarkStart w:id="6" w:name="_Toc166085925"/>
-      <w:r>
-        <w:rPr>
-          <w:rFonts w:ascii="Arial" w:hAnsi="Arial" w:cs="Arial"/>
-        </w:rPr>
-        <w:t>Описание</w:t>
-      </w:r>
-      <w:r>
-        <w:rPr>
-          <w:rFonts w:ascii="Arial" w:hAnsi="Arial" w:cs="Arial"/>
-        </w:rPr>
-        <w:t xml:space="preserve"> </w:t>
-      </w:r>
       <w:r>
         <w:rPr>
           <w:rFonts w:ascii="Arial" w:hAnsi="Arial" w:cs="Arial"/>
@@ -2814,6 +3021,12 @@
         <w:t>программы</w:t>
       </w:r>
       <w:bookmarkEnd w:id="6"/>
+      <w:r>
+        <w:rPr>
+          <w:rFonts w:ascii="Arial" w:hAnsi="Arial" w:cs="Arial"/>
+        </w:rPr>
+        <w:tab/>
+      </w:r>
     </w:p>
     <w:p>
       <w:pPr>
@@ -2852,6 +3065,13 @@
         </w:rPr>
       </w:pPr>
       <m:oMath>
+        <m:r>
+          <w:rPr>
+            <w:rStyle w:val="normaltextrun"/>
+            <w:rFonts w:ascii="Cambria Math" w:hAnsi="Cambria Math" w:cs="Arial"/>
+          </w:rPr>
+          <m:t>-128≤6x+7≤127=&gt;</m:t>
+        </m:r>
         <m:r>
           <w:rPr>
             <w:rStyle w:val="normaltextrun"/>
@@ -3042,7 +3262,7 @@
         <w:spacing w:before="0" w:beforeAutospacing="0" w:after="0" w:afterAutospacing="0"/>
         <w:textAlignment w:val="baseline"/>
         <w:rPr>
-          <w:rFonts w:ascii="Arial" w:eastAsiaTheme="minorEastAsia" w:hAnsi="Arial" w:cs="Arial" w:hint="eastAsia"/>
+          <w:rFonts w:ascii="Arial" w:eastAsiaTheme="minorEastAsia" w:hAnsi="Arial" w:cs="Arial"/>
         </w:rPr>
       </w:pPr>
       <w:r>
@@ -7332,6 +7552,7 @@
   <w:style w:type="character" w:default="1" w:styleId="DefaultParagraphFont">
     <w:name w:val="Default Paragraph Font"/>
     <w:uiPriority w:val="1"/>
+    <w:semiHidden/>
     <w:unhideWhenUsed/>
   </w:style>
   <w:style w:type="table" w:default="1" w:styleId="TableNormal">

</xml_diff>